<commit_message>
11 fixed, 12, 13 added
</commit_message>
<xml_diff>
--- a/oleksandr_sharma/reports/O-Sharma11.docx
+++ b/oleksandr_sharma/reports/O-Sharma11.docx
@@ -8,75 +8,63 @@
         <w:spacing w:before="0" w:after="280"/>
         <w:jc w:val="center"/>
         <w:rPr>
-          <w:bCs w:val="false"/>
-          <w:sz w:val="28"/>
-          <w:szCs w:val="28"/>
-        </w:rPr>
-      </w:pPr>
-      <w:r>
-        <w:rPr>
+          <w:rFonts w:ascii="Times New Roman" w:hAnsi="Times New Roman"/>
+          <w:sz w:val="28"/>
+          <w:szCs w:val="28"/>
+        </w:rPr>
+      </w:pPr>
+      <w:r>
+        <w:rPr>
+          <w:rFonts w:ascii="Times New Roman" w:hAnsi="Times New Roman"/>
           <w:b w:val="false"/>
           <w:color w:val="000000" w:themeColor="text1"/>
-          <w:sz w:val="32"/>
-          <w:szCs w:val="32"/>
+          <w:sz w:val="28"/>
+          <w:szCs w:val="28"/>
         </w:rPr>
         <w:t>1</w:t>
       </w:r>
       <w:r>
         <w:rPr>
+          <w:rFonts w:ascii="Times New Roman" w:hAnsi="Times New Roman"/>
           <w:b w:val="false"/>
           <w:color w:val="000000" w:themeColor="text1"/>
-          <w:sz w:val="32"/>
-          <w:szCs w:val="32"/>
+          <w:sz w:val="28"/>
+          <w:szCs w:val="28"/>
           <w:lang w:val="uk-UA"/>
         </w:rPr>
         <w:t>1</w:t>
       </w:r>
       <w:r>
         <w:rPr>
+          <w:rFonts w:ascii="Times New Roman" w:hAnsi="Times New Roman"/>
           <w:b w:val="false"/>
           <w:color w:val="000000" w:themeColor="text1"/>
-          <w:sz w:val="32"/>
-          <w:szCs w:val="32"/>
+          <w:sz w:val="28"/>
+          <w:szCs w:val="28"/>
         </w:rPr>
         <w:t>.</w:t>
       </w:r>
       <w:r>
         <w:rPr>
-          <w:rFonts w:cs="Helvetica" w:ascii="Helvetica" w:hAnsi="Helvetica"/>
+          <w:rFonts w:cs="Helvetica" w:ascii="Times New Roman" w:hAnsi="Times New Roman"/>
           <w:b w:val="false"/>
           <w:bCs w:val="false"/>
           <w:color w:val="159957"/>
+          <w:sz w:val="28"/>
+          <w:szCs w:val="28"/>
         </w:rPr>
         <w:t xml:space="preserve"> </w:t>
       </w:r>
       <w:r>
         <w:rPr>
-          <w:rFonts w:cs="Helvetica" w:ascii="Helvetica" w:hAnsi="Helvetica"/>
+          <w:rFonts w:cs="Helvetica" w:ascii="Times New Roman" w:hAnsi="Times New Roman"/>
           <w:b w:val="false"/>
           <w:bCs w:val="false"/>
           <w:color w:val="000000" w:themeColor="text1"/>
+          <w:sz w:val="28"/>
+          <w:szCs w:val="28"/>
         </w:rPr>
         <w:t>Регулярні вирази. Перевірка даних</w:t>
-      </w:r>
-    </w:p>
-    <w:p>
-      <w:pPr>
-        <w:pStyle w:val="Heading2"/>
-        <w:spacing w:before="280" w:after="280"/>
-        <w:jc w:val="center"/>
-        <w:rPr>
-          <w:bCs w:val="false"/>
-          <w:sz w:val="28"/>
-          <w:szCs w:val="28"/>
-        </w:rPr>
-      </w:pPr>
-      <w:r>
-        <w:rPr>
-          <w:bCs w:val="false"/>
-          <w:sz w:val="28"/>
-          <w:szCs w:val="28"/>
-        </w:rPr>
       </w:r>
     </w:p>
     <w:p>
@@ -89,9 +77,9 @@
         <w:shd w:val="clear" w:color="auto" w:fill="FFFFFF"/>
         <w:spacing w:lineRule="auto" w:line="240" w:beforeAutospacing="1" w:after="120"/>
         <w:ind w:left="450" w:hanging="360"/>
-        <w:rPr>
-          <w:rFonts w:ascii="Times New Roman" w:hAnsi="Times New Roman" w:cs="Times New Roman"/>
-          <w:color w:val="000000" w:themeColor="text1"/>
+        <w:jc w:val="both"/>
+        <w:rPr>
+          <w:rFonts w:ascii="Times New Roman" w:hAnsi="Times New Roman"/>
           <w:sz w:val="28"/>
           <w:szCs w:val="28"/>
         </w:rPr>
@@ -109,7 +97,9 @@
       </w:r>
       <w:r>
         <w:rPr>
-          <w:rFonts w:cs="Helvetica" w:ascii="Helvetica" w:hAnsi="Helvetica"/>
+          <w:rFonts w:cs="Helvetica" w:ascii="Times New Roman" w:hAnsi="Times New Roman"/>
+          <w:sz w:val="28"/>
+          <w:szCs w:val="28"/>
           <w:shd w:fill="FFFFFF" w:val="clear"/>
         </w:rPr>
         <w:t>Ознайомлення з принципами використання регулярних виразів для перевірки рядка на відповідність шаблону.</w:t>
@@ -122,18 +112,12 @@
         <w:spacing w:before="0" w:after="0"/>
         <w:ind w:firstLine="708"/>
         <w:rPr>
-          <w:rFonts w:ascii="Times New Roman" w:hAnsi="Times New Roman" w:cs="Times New Roman"/>
-          <w:b/>
-          <w:b/>
-          <w:color w:val="000000" w:themeColor="text1"/>
-          <w:sz w:val="28"/>
-          <w:szCs w:val="28"/>
-          <w:lang w:val="uk-UA"/>
-        </w:rPr>
-      </w:pPr>
-      <w:r>
-        <w:rPr>
-          <w:rFonts w:cs="Times New Roman CYR" w:ascii="Times New Roman CYR" w:hAnsi="Times New Roman CYR"/>
+          <w:rFonts w:ascii="Times New Roman" w:hAnsi="Times New Roman"/>
+        </w:rPr>
+      </w:pPr>
+      <w:r>
+        <w:rPr>
+          <w:rFonts w:cs="Times New Roman CYR" w:ascii="Times New Roman" w:hAnsi="Times New Roman"/>
           <w:color w:val="000000"/>
           <w:sz w:val="28"/>
           <w:szCs w:val="28"/>
@@ -146,8 +130,8 @@
           <w:rFonts w:cs="Times New Roman" w:ascii="Times New Roman" w:hAnsi="Times New Roman"/>
           <w:b/>
           <w:color w:val="000000" w:themeColor="text1"/>
-          <w:sz w:val="32"/>
-          <w:szCs w:val="32"/>
+          <w:sz w:val="28"/>
+          <w:szCs w:val="28"/>
           <w:lang w:val="uk-UA"/>
         </w:rPr>
         <w:t>1 ВИМОГИ</w:t>
@@ -161,25 +145,30 @@
         <w:ind w:firstLine="708"/>
         <w:jc w:val="both"/>
         <w:rPr>
-          <w:rFonts w:ascii="Times New Roman" w:hAnsi="Times New Roman" w:cs="Times New Roman"/>
-          <w:b/>
+          <w:rFonts w:ascii="Times New Roman" w:hAnsi="Times New Roman"/>
+        </w:rPr>
+      </w:pPr>
+      <w:r>
+        <w:rPr>
+          <w:rFonts w:cs="Times New Roman" w:ascii="Times New Roman" w:hAnsi="Times New Roman"/>
           <w:b/>
           <w:color w:val="000000" w:themeColor="text1"/>
           <w:sz w:val="32"/>
           <w:szCs w:val="32"/>
           <w:lang w:val="uk-UA"/>
         </w:rPr>
-      </w:pPr>
-      <w:r>
-        <w:rPr>
-          <w:rFonts w:cs="Times New Roman" w:ascii="Times New Roman" w:hAnsi="Times New Roman"/>
-          <w:b/>
-          <w:color w:val="000000" w:themeColor="text1"/>
-          <w:sz w:val="32"/>
-          <w:szCs w:val="32"/>
-          <w:lang w:val="uk-UA"/>
-        </w:rPr>
-        <w:t>1.1 Розробник</w:t>
+        <w:t>1</w:t>
+      </w:r>
+      <w:r>
+        <w:rPr>
+          <w:rFonts w:cs="Times New Roman" w:ascii="Times New Roman" w:hAnsi="Times New Roman"/>
+          <w:b/>
+          <w:color w:val="000000" w:themeColor="text1"/>
+          <w:sz w:val="28"/>
+          <w:szCs w:val="28"/>
+          <w:lang w:val="uk-UA"/>
+        </w:rPr>
+        <w:t>.1 Розробник</w:t>
       </w:r>
     </w:p>
     <w:p>
@@ -190,11 +179,9 @@
         <w:ind w:firstLine="708"/>
         <w:jc w:val="both"/>
         <w:rPr>
-          <w:rFonts w:ascii="Times New Roman" w:hAnsi="Times New Roman" w:cs="Times New Roman"/>
-          <w:color w:val="000000" w:themeColor="text1"/>
-          <w:sz w:val="28"/>
-          <w:szCs w:val="28"/>
-          <w:lang w:val="uk-UA"/>
+          <w:rFonts w:ascii="Times New Roman" w:hAnsi="Times New Roman"/>
+          <w:sz w:val="28"/>
+          <w:szCs w:val="28"/>
         </w:rPr>
       </w:pPr>
       <w:r>
@@ -230,11 +217,9 @@
         <w:contextualSpacing/>
         <w:jc w:val="both"/>
         <w:rPr>
-          <w:rFonts w:ascii="Times New Roman" w:hAnsi="Times New Roman" w:cs="Times New Roman"/>
-          <w:color w:val="000000" w:themeColor="text1"/>
-          <w:sz w:val="28"/>
-          <w:szCs w:val="28"/>
-          <w:lang w:val="uk-UA"/>
+          <w:rFonts w:ascii="Times New Roman" w:hAnsi="Times New Roman"/>
+          <w:sz w:val="28"/>
+          <w:szCs w:val="28"/>
         </w:rPr>
       </w:pPr>
       <w:r>
@@ -260,11 +245,9 @@
         <w:contextualSpacing/>
         <w:jc w:val="both"/>
         <w:rPr>
-          <w:rFonts w:ascii="Times New Roman" w:hAnsi="Times New Roman" w:cs="Times New Roman"/>
-          <w:color w:val="000000" w:themeColor="text1"/>
-          <w:sz w:val="28"/>
-          <w:szCs w:val="28"/>
-          <w:lang w:val="uk-UA"/>
+          <w:rFonts w:ascii="Times New Roman" w:hAnsi="Times New Roman"/>
+          <w:sz w:val="28"/>
+          <w:szCs w:val="28"/>
         </w:rPr>
       </w:pPr>
       <w:r>
@@ -290,11 +273,9 @@
         <w:contextualSpacing/>
         <w:jc w:val="both"/>
         <w:rPr>
-          <w:rFonts w:ascii="Times New Roman" w:hAnsi="Times New Roman" w:cs="Times New Roman"/>
-          <w:color w:val="000000" w:themeColor="text1"/>
-          <w:sz w:val="28"/>
-          <w:szCs w:val="28"/>
-          <w:lang w:val="uk-UA"/>
+          <w:rFonts w:ascii="Times New Roman" w:hAnsi="Times New Roman"/>
+          <w:sz w:val="28"/>
+          <w:szCs w:val="28"/>
         </w:rPr>
       </w:pPr>
       <w:r>
@@ -316,24 +297,18 @@
         <w:ind w:left="708" w:hanging="0"/>
         <w:jc w:val="both"/>
         <w:rPr>
-          <w:rFonts w:ascii="Times New Roman" w:hAnsi="Times New Roman" w:cs="Times New Roman"/>
-          <w:b/>
-          <w:b/>
-          <w:color w:val="000000" w:themeColor="text1"/>
-          <w:sz w:val="32"/>
-          <w:szCs w:val="32"/>
-        </w:rPr>
-      </w:pPr>
-      <w:r>
-        <w:rPr>
-          <w:rFonts w:cs="Times New Roman" w:ascii="Times New Roman" w:hAnsi="Times New Roman"/>
-          <w:b/>
-          <w:color w:val="000000" w:themeColor="text1"/>
-          <w:sz w:val="32"/>
-          <w:szCs w:val="32"/>
-          <w:lang w:val="uk-UA"/>
-        </w:rPr>
-        <w:br/>
+          <w:rFonts w:ascii="Times New Roman" w:hAnsi="Times New Roman"/>
+        </w:rPr>
+      </w:pPr>
+      <w:r>
+        <w:rPr>
+          <w:rFonts w:cs="Times New Roman" w:ascii="Times New Roman" w:hAnsi="Times New Roman"/>
+          <w:b/>
+          <w:color w:val="000000" w:themeColor="text1"/>
+          <w:sz w:val="28"/>
+          <w:szCs w:val="28"/>
+          <w:lang w:val="uk-UA"/>
+        </w:rPr>
         <w:t xml:space="preserve">1.2 </w:t>
       </w:r>
       <w:r>
@@ -341,8 +316,8 @@
           <w:rFonts w:cs="Times New Roman" w:ascii="Times New Roman" w:hAnsi="Times New Roman"/>
           <w:b/>
           <w:color w:val="000000" w:themeColor="text1"/>
-          <w:sz w:val="32"/>
-          <w:szCs w:val="32"/>
+          <w:sz w:val="28"/>
+          <w:szCs w:val="28"/>
         </w:rPr>
         <w:t>Загальне</w:t>
       </w:r>
@@ -351,8 +326,8 @@
           <w:rFonts w:cs="Times New Roman" w:ascii="Times New Roman" w:hAnsi="Times New Roman"/>
           <w:b/>
           <w:color w:val="000000" w:themeColor="text1"/>
-          <w:sz w:val="32"/>
-          <w:szCs w:val="32"/>
+          <w:sz w:val="28"/>
+          <w:szCs w:val="28"/>
           <w:lang w:val="uk-UA"/>
         </w:rPr>
         <w:t xml:space="preserve"> </w:t>
@@ -362,8 +337,8 @@
           <w:rFonts w:cs="Times New Roman" w:ascii="Times New Roman" w:hAnsi="Times New Roman"/>
           <w:b/>
           <w:color w:val="000000" w:themeColor="text1"/>
-          <w:sz w:val="32"/>
-          <w:szCs w:val="32"/>
+          <w:sz w:val="28"/>
+          <w:szCs w:val="28"/>
         </w:rPr>
         <w:t>завдання</w:t>
       </w:r>
@@ -378,13 +353,14 @@
         <w:shd w:val="clear" w:color="auto" w:fill="FFFFFF"/>
         <w:spacing w:beforeAutospacing="0" w:before="120" w:afterAutospacing="0" w:after="120"/>
         <w:ind w:left="450" w:hanging="360"/>
-        <w:rPr>
-          <w:rFonts w:ascii="Helvetica" w:hAnsi="Helvetica" w:cs="Helvetica"/>
-        </w:rPr>
-      </w:pPr>
-      <w:r>
-        <w:rPr>
-          <w:rFonts w:cs="Helvetica" w:ascii="Helvetica" w:hAnsi="Helvetica"/>
+        <w:jc w:val="both"/>
+        <w:rPr/>
+      </w:pPr>
+      <w:r>
+        <w:rPr>
+          <w:rFonts w:cs="Helvetica" w:ascii="Times New Roman" w:hAnsi="Times New Roman"/>
+          <w:sz w:val="28"/>
+          <w:szCs w:val="28"/>
           <w:shd w:fill="FFFFFF" w:val="clear"/>
         </w:rPr>
         <w:t>Продемонструвати ефективне (оптимальне) використання регулярних виразів для перевірки коректності (валідації) даних, що вводяться, перед записом в </w:t>
@@ -395,25 +371,31 @@
       <w:r>
         <w:rPr>
           <w:rStyle w:val="InternetLink"/>
+          <w:sz w:val="28"/>
           <w:u w:val="none"/>
           <w:shd w:fill="FFFFFF" w:val="clear"/>
-          <w:rFonts w:cs="Helvetica" w:ascii="Helvetica" w:hAnsi="Helvetica"/>
+          <w:szCs w:val="28"/>
+          <w:rFonts w:cs="Helvetica" w:ascii="Times New Roman" w:hAnsi="Times New Roman"/>
         </w:rPr>
         <w:instrText> HYPERLINK "https://oop-khpi.gitlab.io/завдання/task07/" \l "_4"</w:instrText>
       </w:r>
       <w:r>
         <w:rPr>
           <w:rStyle w:val="InternetLink"/>
+          <w:sz w:val="28"/>
           <w:u w:val="none"/>
           <w:shd w:fill="FFFFFF" w:val="clear"/>
-          <w:rFonts w:cs="Helvetica" w:ascii="Helvetica" w:hAnsi="Helvetica"/>
+          <w:szCs w:val="28"/>
+          <w:rFonts w:cs="Helvetica" w:ascii="Times New Roman" w:hAnsi="Times New Roman"/>
         </w:rPr>
         <w:fldChar w:fldCharType="separate"/>
       </w:r>
       <w:r>
         <w:rPr>
           <w:rStyle w:val="InternetLink"/>
-          <w:rFonts w:cs="Helvetica" w:ascii="Helvetica" w:hAnsi="Helvetica"/>
+          <w:rFonts w:cs="Helvetica" w:ascii="Times New Roman" w:hAnsi="Times New Roman"/>
+          <w:sz w:val="28"/>
+          <w:szCs w:val="28"/>
           <w:u w:val="none"/>
           <w:shd w:fill="FFFFFF" w:val="clear"/>
         </w:rPr>
@@ -422,15 +404,19 @@
       <w:r>
         <w:rPr>
           <w:rStyle w:val="InternetLink"/>
+          <w:sz w:val="28"/>
           <w:u w:val="none"/>
           <w:shd w:fill="FFFFFF" w:val="clear"/>
-          <w:rFonts w:cs="Helvetica" w:ascii="Helvetica" w:hAnsi="Helvetica"/>
+          <w:szCs w:val="28"/>
+          <w:rFonts w:cs="Helvetica" w:ascii="Times New Roman" w:hAnsi="Times New Roman"/>
         </w:rPr>
         <w:fldChar w:fldCharType="end"/>
       </w:r>
       <w:r>
         <w:rPr>
-          <w:rFonts w:cs="Helvetica" w:ascii="Helvetica" w:hAnsi="Helvetica"/>
+          <w:rFonts w:cs="Helvetica" w:ascii="Times New Roman" w:hAnsi="Times New Roman"/>
+          <w:sz w:val="28"/>
+          <w:szCs w:val="28"/>
           <w:shd w:fill="FFFFFF" w:val="clear"/>
         </w:rPr>
         <w:t> для заповнення </w:t>
@@ -439,7 +425,9 @@
         <w:r>
           <w:rPr>
             <w:rStyle w:val="InternetLink"/>
-            <w:rFonts w:cs="Helvetica" w:ascii="Helvetica" w:hAnsi="Helvetica"/>
+            <w:rFonts w:cs="Helvetica" w:ascii="Times New Roman" w:hAnsi="Times New Roman"/>
+            <w:sz w:val="28"/>
+            <w:szCs w:val="28"/>
             <w:u w:val="none"/>
             <w:shd w:fill="FFFFFF" w:val="clear"/>
           </w:rPr>
@@ -448,7 +436,9 @@
       </w:hyperlink>
       <w:r>
         <w:rPr>
-          <w:rFonts w:cs="Helvetica" w:ascii="Helvetica" w:hAnsi="Helvetica"/>
+          <w:rFonts w:cs="Helvetica" w:ascii="Times New Roman" w:hAnsi="Times New Roman"/>
+          <w:sz w:val="28"/>
+          <w:szCs w:val="28"/>
           <w:shd w:fill="FFFFFF" w:val="clear"/>
         </w:rPr>
         <w:t>:</w:t>
@@ -460,12 +450,9 @@
         <w:spacing w:lineRule="auto" w:line="240" w:before="0" w:after="0"/>
         <w:jc w:val="both"/>
         <w:rPr>
-          <w:rFonts w:ascii="Times New Roman" w:hAnsi="Times New Roman" w:cs="Times New Roman"/>
-          <w:b/>
-          <w:b/>
-          <w:sz w:val="32"/>
-          <w:szCs w:val="32"/>
-          <w:lang w:val="uk-UA"/>
+          <w:rFonts w:ascii="Times New Roman" w:hAnsi="Times New Roman"/>
+          <w:sz w:val="28"/>
+          <w:szCs w:val="28"/>
         </w:rPr>
       </w:pPr>
       <w:r>
@@ -491,8 +478,8 @@
         <w:rPr>
           <w:rFonts w:cs="Times New Roman" w:ascii="Times New Roman" w:hAnsi="Times New Roman"/>
           <w:b/>
-          <w:sz w:val="32"/>
-          <w:szCs w:val="32"/>
+          <w:sz w:val="28"/>
+          <w:szCs w:val="28"/>
           <w:lang w:val="uk-UA"/>
         </w:rPr>
         <w:t>1.3 Задача</w:t>
@@ -502,36 +489,40 @@
       <w:pPr>
         <w:pStyle w:val="Normal"/>
         <w:spacing w:lineRule="auto" w:line="240" w:before="0" w:after="0"/>
-        <w:rPr>
-          <w:rFonts w:ascii="Helvetica" w:hAnsi="Helvetica" w:cs="Helvetica"/>
-          <w:shd w:fill="FFFFFF" w:val="clear"/>
-        </w:rPr>
+        <w:jc w:val="both"/>
+        <w:rPr/>
       </w:pPr>
       <w:r>
         <w:fldChar w:fldCharType="begin"/>
       </w:r>
       <w:r>
         <w:rPr>
+          <w:sz w:val="28"/>
           <w:u w:val="single"/>
           <w:shd w:fill="FFFFFF" w:val="clear"/>
-          <w:rFonts w:cs="Helvetica" w:ascii="Helvetica" w:hAnsi="Helvetica"/>
+          <w:szCs w:val="28"/>
+          <w:rFonts w:cs="Helvetica" w:ascii="Times New Roman" w:hAnsi="Times New Roman"/>
           <w:color w:val="0000FF"/>
         </w:rPr>
         <w:instrText> HYPERLINK "https://oop-khpi.gitlab.io/завдання/task07/" \l "2"</w:instrText>
       </w:r>
       <w:r>
         <w:rPr>
+          <w:sz w:val="28"/>
           <w:u w:val="single"/>
           <w:shd w:fill="FFFFFF" w:val="clear"/>
-          <w:rFonts w:cs="Helvetica" w:ascii="Helvetica" w:hAnsi="Helvetica"/>
+          <w:szCs w:val="28"/>
+          <w:rFonts w:cs="Helvetica" w:ascii="Times New Roman" w:hAnsi="Times New Roman"/>
           <w:color w:val="0000FF"/>
         </w:rPr>
         <w:fldChar w:fldCharType="separate"/>
       </w:r>
       <w:r>
         <w:rPr>
-          <w:rFonts w:cs="Helvetica" w:ascii="Helvetica" w:hAnsi="Helvetica"/>
+          <w:rFonts w:cs="Helvetica" w:ascii="Times New Roman" w:hAnsi="Times New Roman"/>
           <w:color w:val="0000FF"/>
+          <w:sz w:val="28"/>
+          <w:szCs w:val="28"/>
           <w:u w:val="single"/>
           <w:shd w:fill="FFFFFF" w:val="clear"/>
         </w:rPr>
@@ -539,16 +530,20 @@
       </w:r>
       <w:r>
         <w:rPr>
+          <w:sz w:val="28"/>
           <w:u w:val="single"/>
           <w:shd w:fill="FFFFFF" w:val="clear"/>
-          <w:rFonts w:cs="Helvetica" w:ascii="Helvetica" w:hAnsi="Helvetica"/>
+          <w:szCs w:val="28"/>
+          <w:rFonts w:cs="Helvetica" w:ascii="Times New Roman" w:hAnsi="Times New Roman"/>
           <w:color w:val="0000FF"/>
         </w:rPr>
         <w:fldChar w:fldCharType="end"/>
       </w:r>
       <w:r>
         <w:rPr>
-          <w:rFonts w:cs="Helvetica" w:ascii="Helvetica" w:hAnsi="Helvetica"/>
+          <w:rFonts w:cs="Helvetica" w:ascii="Times New Roman" w:hAnsi="Times New Roman"/>
+          <w:sz w:val="28"/>
+          <w:szCs w:val="28"/>
           <w:shd w:fill="FFFFFF" w:val="clear"/>
         </w:rPr>
         <w:t>. Сортування за назвою фірми, за назвою запропонованої спеціальності, за вказаною освітою.</w:t>
@@ -559,13 +554,17 @@
         <w:pStyle w:val="Normal"/>
         <w:spacing w:lineRule="auto" w:line="240" w:before="0" w:after="0"/>
         <w:rPr>
-          <w:rFonts w:ascii="Helvetica" w:hAnsi="Helvetica" w:cs="Helvetica"/>
+          <w:rFonts w:ascii="Times New Roman" w:hAnsi="Times New Roman" w:cs="Helvetica"/>
+          <w:sz w:val="28"/>
+          <w:szCs w:val="28"/>
           <w:shd w:fill="FFFFFF" w:val="clear"/>
         </w:rPr>
       </w:pPr>
       <w:r>
         <w:rPr>
-          <w:rFonts w:cs="Helvetica" w:ascii="Helvetica" w:hAnsi="Helvetica"/>
+          <w:rFonts w:cs="Helvetica" w:ascii="Times New Roman" w:hAnsi="Times New Roman"/>
+          <w:sz w:val="28"/>
+          <w:szCs w:val="28"/>
           <w:shd w:fill="FFFFFF" w:val="clear"/>
         </w:rPr>
       </w:r>
@@ -576,22 +575,18 @@
         <w:spacing w:lineRule="auto" w:line="240" w:before="0" w:after="0"/>
         <w:jc w:val="center"/>
         <w:rPr>
-          <w:rFonts w:ascii="Times New Roman" w:hAnsi="Times New Roman" w:cs="Times New Roman"/>
-          <w:b/>
-          <w:b/>
-          <w:color w:val="000000" w:themeColor="text1"/>
-          <w:sz w:val="28"/>
-          <w:szCs w:val="28"/>
-          <w:lang w:val="uk-UA"/>
-        </w:rPr>
-      </w:pPr>
-      <w:r>
-        <w:rPr>
-          <w:rFonts w:cs="Times New Roman" w:ascii="Times New Roman" w:hAnsi="Times New Roman"/>
-          <w:b/>
-          <w:color w:val="000000" w:themeColor="text1"/>
-          <w:sz w:val="32"/>
-          <w:szCs w:val="32"/>
+          <w:rFonts w:ascii="Times New Roman" w:hAnsi="Times New Roman"/>
+          <w:sz w:val="28"/>
+          <w:szCs w:val="28"/>
+        </w:rPr>
+      </w:pPr>
+      <w:r>
+        <w:rPr>
+          <w:rFonts w:cs="Times New Roman" w:ascii="Times New Roman" w:hAnsi="Times New Roman"/>
+          <w:b/>
+          <w:color w:val="000000" w:themeColor="text1"/>
+          <w:sz w:val="28"/>
+          <w:szCs w:val="28"/>
           <w:lang w:val="uk-UA"/>
         </w:rPr>
         <w:t>2 ОПИС ПРОГРАМИ</w:t>
@@ -604,22 +599,18 @@
         <w:ind w:left="708" w:hanging="0"/>
         <w:jc w:val="both"/>
         <w:rPr>
-          <w:rFonts w:ascii="Times New Roman" w:hAnsi="Times New Roman" w:cs="Times New Roman"/>
-          <w:b/>
-          <w:b/>
-          <w:color w:val="000000" w:themeColor="text1"/>
-          <w:sz w:val="32"/>
-          <w:szCs w:val="32"/>
-          <w:lang w:val="uk-UA"/>
-        </w:rPr>
-      </w:pPr>
-      <w:r>
-        <w:rPr>
-          <w:rFonts w:cs="Times New Roman" w:ascii="Times New Roman" w:hAnsi="Times New Roman"/>
-          <w:b/>
-          <w:color w:val="000000" w:themeColor="text1"/>
-          <w:sz w:val="32"/>
-          <w:szCs w:val="32"/>
+          <w:rFonts w:ascii="Times New Roman" w:hAnsi="Times New Roman"/>
+          <w:sz w:val="28"/>
+          <w:szCs w:val="28"/>
+        </w:rPr>
+      </w:pPr>
+      <w:r>
+        <w:rPr>
+          <w:rFonts w:cs="Times New Roman" w:ascii="Times New Roman" w:hAnsi="Times New Roman"/>
+          <w:b/>
+          <w:color w:val="000000" w:themeColor="text1"/>
+          <w:sz w:val="28"/>
+          <w:szCs w:val="28"/>
         </w:rPr>
         <w:br/>
       </w:r>
@@ -628,8 +619,8 @@
           <w:rFonts w:cs="Times New Roman" w:ascii="Times New Roman" w:hAnsi="Times New Roman"/>
           <w:b/>
           <w:color w:val="000000" w:themeColor="text1"/>
-          <w:sz w:val="32"/>
-          <w:szCs w:val="32"/>
+          <w:sz w:val="28"/>
+          <w:szCs w:val="28"/>
           <w:lang w:val="uk-UA"/>
         </w:rPr>
         <w:t xml:space="preserve">2.1 Засоби ООП </w:t>
@@ -640,11 +631,9 @@
         <w:pStyle w:val="Normal"/>
         <w:spacing w:lineRule="auto" w:line="240" w:before="0" w:after="0"/>
         <w:rPr>
-          <w:rFonts w:ascii="Times New Roman" w:hAnsi="Times New Roman" w:cs="Times New Roman"/>
-          <w:color w:val="000000" w:themeColor="text1"/>
-          <w:sz w:val="28"/>
-          <w:szCs w:val="28"/>
-          <w:lang w:val="uk-UA"/>
+          <w:rFonts w:ascii="Times New Roman" w:hAnsi="Times New Roman"/>
+          <w:sz w:val="28"/>
+          <w:szCs w:val="28"/>
         </w:rPr>
       </w:pPr>
       <w:r>
@@ -686,13 +675,7 @@
         <w:pStyle w:val="Normal"/>
         <w:spacing w:lineRule="auto" w:line="240" w:before="0" w:after="0"/>
         <w:rPr>
-          <w:rFonts w:ascii="Times New Roman" w:hAnsi="Times New Roman" w:cs="Times New Roman"/>
-          <w:b/>
-          <w:b/>
-          <w:color w:val="000000" w:themeColor="text1"/>
-          <w:sz w:val="32"/>
-          <w:szCs w:val="32"/>
-          <w:lang w:val="uk-UA"/>
+          <w:rFonts w:ascii="Times New Roman" w:hAnsi="Times New Roman"/>
         </w:rPr>
       </w:pPr>
       <w:r>
@@ -740,25 +723,29 @@
         <w:spacing w:lineRule="auto" w:line="240" w:before="0" w:after="0"/>
         <w:jc w:val="center"/>
         <w:rPr>
-          <w:rFonts w:ascii="Times New Roman" w:hAnsi="Times New Roman" w:cs="Times New Roman"/>
-          <w:b/>
+          <w:rFonts w:ascii="Times New Roman" w:hAnsi="Times New Roman"/>
+        </w:rPr>
+      </w:pPr>
+      <w:r>
+        <w:rPr>
+          <w:rFonts w:cs="Times New Roman" w:ascii="Times New Roman" w:hAnsi="Times New Roman"/>
+          <w:b/>
+          <w:color w:val="000000" w:themeColor="text1"/>
+          <w:sz w:val="28"/>
+          <w:szCs w:val="28"/>
+          <w:lang w:val="uk-UA"/>
+        </w:rPr>
+        <w:t>2.2 Ієрархія та структура даних</w:t>
+      </w:r>
+      <w:r>
+        <w:rPr>
+          <w:rFonts w:cs="Times New Roman" w:ascii="Times New Roman" w:hAnsi="Times New Roman"/>
           <w:b/>
           <w:color w:val="000000" w:themeColor="text1"/>
           <w:sz w:val="32"/>
           <w:szCs w:val="32"/>
           <w:lang w:val="uk-UA"/>
         </w:rPr>
-      </w:pPr>
-      <w:r>
-        <w:rPr>
-          <w:rFonts w:cs="Times New Roman" w:ascii="Times New Roman" w:hAnsi="Times New Roman"/>
-          <w:b/>
-          <w:color w:val="000000" w:themeColor="text1"/>
-          <w:sz w:val="32"/>
-          <w:szCs w:val="32"/>
-          <w:lang w:val="uk-UA"/>
-        </w:rPr>
-        <w:t>2.2 Ієрархія та структура даних</w:t>
         <w:br/>
         <w:br/>
         <w:t xml:space="preserve">        </w:t>
@@ -907,28 +894,35 @@
         <w:spacing w:lineRule="auto" w:line="240" w:before="0" w:after="0"/>
         <w:jc w:val="center"/>
         <w:rPr>
-          <w:rFonts w:ascii="Times New Roman" w:hAnsi="Times New Roman" w:cs="Times New Roman"/>
+          <w:rFonts w:ascii="Times New Roman" w:hAnsi="Times New Roman"/>
+        </w:rPr>
+      </w:pPr>
+      <w:r>
+        <w:rPr>
+          <w:rFonts w:cs="Times New Roman" w:ascii="Times New Roman" w:hAnsi="Times New Roman"/>
+          <w:b/>
+          <w:color w:val="000000" w:themeColor="text1"/>
+          <w:sz w:val="28"/>
+          <w:szCs w:val="28"/>
+          <w:lang w:val="uk-UA"/>
+        </w:rPr>
+        <w:t>2.3 Важливі фрагменти програми</w:t>
+      </w:r>
+      <w:r>
+        <w:rPr>
+          <w:rFonts w:cs="Times New Roman" w:ascii="Times New Roman" w:hAnsi="Times New Roman"/>
+          <w:b/>
           <w:color w:val="000000" w:themeColor="text1"/>
           <w:sz w:val="32"/>
           <w:szCs w:val="32"/>
-        </w:rPr>
-      </w:pPr>
-      <w:r>
-        <w:rPr>
-          <w:rFonts w:cs="Times New Roman" w:ascii="Times New Roman" w:hAnsi="Times New Roman"/>
-          <w:b/>
-          <w:color w:val="000000" w:themeColor="text1"/>
-          <w:sz w:val="32"/>
-          <w:szCs w:val="32"/>
-          <w:lang w:val="uk-UA"/>
-        </w:rPr>
-        <w:t>2.3 Важливі фрагменти програми</w:t>
+          <w:lang w:val="uk-UA"/>
+        </w:rPr>
         <w:br/>
         <w:br/>
       </w:r>
       <w:r>
         <w:rPr>
-          <w:rFonts w:cs="Consolas" w:ascii="Consolas" w:hAnsi="Consolas"/>
+          <w:rFonts w:cs="Consolas" w:ascii="Times New Roman" w:hAnsi="Times New Roman"/>
           <w:color w:val="D8D8D8"/>
           <w:sz w:val="24"/>
           <w:szCs w:val="24"/>
@@ -938,7 +932,7 @@
       </w:r>
       <w:r>
         <w:rPr>
-          <w:rFonts w:cs="Consolas" w:ascii="Consolas" w:hAnsi="Consolas"/>
+          <w:rFonts w:cs="Consolas" w:ascii="Times New Roman" w:hAnsi="Times New Roman"/>
           <w:color w:val="D8D8D8"/>
           <w:sz w:val="24"/>
           <w:szCs w:val="24"/>
@@ -946,7 +940,9 @@
         <w:t xml:space="preserve"> </w:t>
       </w:r>
       <w:r>
-        <w:rPr/>
+        <w:rPr>
+          <w:rFonts w:ascii="Times New Roman" w:hAnsi="Times New Roman"/>
+        </w:rPr>
         <w:drawing>
           <wp:inline distT="0" distB="0" distL="0" distR="0">
             <wp:extent cx="5543550" cy="2619375"/>
@@ -1012,13 +1008,7 @@
         <w:spacing w:lineRule="auto" w:line="240" w:before="0" w:after="120"/>
         <w:ind w:firstLine="360"/>
         <w:rPr>
-          <w:rFonts w:ascii="Times New Roman" w:hAnsi="Times New Roman" w:cs="Times New Roman"/>
-          <w:b/>
-          <w:b/>
-          <w:color w:val="000000" w:themeColor="text1"/>
-          <w:sz w:val="32"/>
-          <w:szCs w:val="32"/>
-          <w:lang w:val="uk-UA"/>
+          <w:rFonts w:ascii="Times New Roman" w:hAnsi="Times New Roman"/>
         </w:rPr>
       </w:pPr>
       <w:r>
@@ -1091,46 +1081,54 @@
         <w:pStyle w:val="Normal"/>
         <w:spacing w:lineRule="auto" w:line="240" w:before="0" w:after="120"/>
         <w:ind w:firstLine="360"/>
-        <w:rPr>
-          <w:rFonts w:ascii="Times New Roman" w:hAnsi="Times New Roman" w:cs="Times New Roman"/>
-          <w:b/>
-          <w:b/>
-          <w:color w:val="000000" w:themeColor="text1"/>
-          <w:sz w:val="32"/>
-          <w:szCs w:val="32"/>
-          <w:lang w:val="uk-UA"/>
-        </w:rPr>
-      </w:pPr>
-      <w:r>
-        <w:rPr>
-          <w:rFonts w:cs="Times New Roman" w:ascii="Times New Roman" w:hAnsi="Times New Roman"/>
-          <w:b/>
-          <w:color w:val="000000" w:themeColor="text1"/>
-          <w:sz w:val="32"/>
-          <w:szCs w:val="32"/>
+        <w:jc w:val="left"/>
+        <w:rPr>
+          <w:rFonts w:ascii="Times New Roman" w:hAnsi="Times New Roman"/>
+          <w:sz w:val="28"/>
+          <w:szCs w:val="28"/>
+        </w:rPr>
+      </w:pPr>
+      <w:r>
+        <w:rPr>
+          <w:rFonts w:cs="Times New Roman" w:ascii="Times New Roman" w:hAnsi="Times New Roman"/>
+          <w:b/>
+          <w:color w:val="000000" w:themeColor="text1"/>
+          <w:sz w:val="28"/>
+          <w:szCs w:val="28"/>
           <w:lang w:val="uk-UA"/>
         </w:rPr>
         <w:t>3 ВАРІАНТИ ВИКОРИСТАННЯ</w:t>
-        <w:br/>
-        <w:br/>
-      </w:r>
-      <w:r>
-        <w:rPr>
-          <w:rFonts w:cs="Times New Roman" w:ascii="Times New Roman" w:hAnsi="Times New Roman"/>
-          <w:color w:val="000000" w:themeColor="text1"/>
-          <w:sz w:val="28"/>
-          <w:szCs w:val="28"/>
-          <w:lang w:val="uk-UA"/>
-        </w:rPr>
-        <w:t xml:space="preserve">          Програма    створена    для   роботи   з прикладною задачею. Для коректної роботи були реалізовані методи введення та отримання даних, також дані приховані від користувача, щоб не порушувати суттєвість об’єкту.</w:t>
-      </w:r>
-      <w:r>
-        <w:rPr>
-          <w:rFonts w:cs="Times New Roman" w:ascii="Times New Roman" w:hAnsi="Times New Roman"/>
-          <w:b/>
-          <w:color w:val="000000" w:themeColor="text1"/>
-          <w:sz w:val="32"/>
-          <w:szCs w:val="32"/>
+      </w:r>
+    </w:p>
+    <w:p>
+      <w:pPr>
+        <w:pStyle w:val="Normal"/>
+        <w:spacing w:lineRule="auto" w:line="240" w:before="0" w:after="120"/>
+        <w:ind w:firstLine="360"/>
+        <w:jc w:val="both"/>
+        <w:rPr>
+          <w:rFonts w:ascii="Times New Roman" w:hAnsi="Times New Roman"/>
+          <w:sz w:val="28"/>
+          <w:szCs w:val="28"/>
+        </w:rPr>
+      </w:pPr>
+      <w:r>
+        <w:rPr>
+          <w:rFonts w:cs="Times New Roman" w:ascii="Times New Roman" w:hAnsi="Times New Roman"/>
+          <w:color w:val="000000" w:themeColor="text1"/>
+          <w:sz w:val="28"/>
+          <w:szCs w:val="28"/>
+          <w:lang w:val="uk-UA"/>
+        </w:rPr>
+        <w:t>Програма    створена    для   роботи   з прикладною задачею. Для коректної роботи були реалізовані методи введення та отримання даних, також дані приховані від користувача, щоб не порушувати суттєвість об’єкту.</w:t>
+      </w:r>
+      <w:r>
+        <w:rPr>
+          <w:rFonts w:cs="Times New Roman" w:ascii="Times New Roman" w:hAnsi="Times New Roman"/>
+          <w:b/>
+          <w:color w:val="000000" w:themeColor="text1"/>
+          <w:sz w:val="28"/>
+          <w:szCs w:val="28"/>
           <w:lang w:val="uk-UA"/>
         </w:rPr>
         <w:br/>
@@ -1143,11 +1141,7 @@
         <w:ind w:firstLine="360"/>
         <w:jc w:val="center"/>
         <w:rPr>
-          <w:rFonts w:ascii="Times New Roman" w:hAnsi="Times New Roman" w:cs="Times New Roman"/>
-          <w:color w:val="000000" w:themeColor="text1"/>
-          <w:sz w:val="28"/>
-          <w:szCs w:val="28"/>
-          <w:lang w:val="en-US"/>
+          <w:rFonts w:ascii="Times New Roman" w:hAnsi="Times New Roman"/>
         </w:rPr>
       </w:pPr>
       <w:r>
@@ -1161,7 +1155,9 @@
         <w:br/>
       </w:r>
       <w:r>
-        <w:rPr/>
+        <w:rPr>
+          <w:rFonts w:ascii="Times New Roman" w:hAnsi="Times New Roman"/>
+        </w:rPr>
         <w:drawing>
           <wp:inline distT="0" distB="0" distL="0" distR="0">
             <wp:extent cx="2619375" cy="2171700"/>
@@ -1207,10 +1203,7 @@
         <w:spacing w:lineRule="auto" w:line="240" w:before="0" w:after="120"/>
         <w:jc w:val="center"/>
         <w:rPr>
-          <w:rFonts w:ascii="Times New Roman" w:hAnsi="Times New Roman" w:cs="Times New Roman"/>
-          <w:sz w:val="28"/>
-          <w:szCs w:val="28"/>
-          <w:lang w:val="uk-UA"/>
+          <w:rFonts w:ascii="Times New Roman" w:hAnsi="Times New Roman"/>
         </w:rPr>
       </w:pPr>
       <w:r>
@@ -1252,12 +1245,7 @@
         <w:spacing w:lineRule="auto" w:line="240" w:before="0" w:after="120"/>
         <w:jc w:val="center"/>
         <w:rPr>
-          <w:rFonts w:ascii="Times New Roman" w:hAnsi="Times New Roman" w:cs="Times New Roman"/>
-          <w:b/>
-          <w:b/>
-          <w:sz w:val="28"/>
-          <w:szCs w:val="28"/>
-          <w:lang w:val="uk-UA"/>
+          <w:rFonts w:ascii="Times New Roman" w:hAnsi="Times New Roman"/>
         </w:rPr>
       </w:pPr>
       <w:r>
@@ -1276,11 +1264,7 @@
         <w:pStyle w:val="Normal"/>
         <w:jc w:val="both"/>
         <w:rPr>
-          <w:rFonts w:ascii="Times New Roman" w:hAnsi="Times New Roman" w:cs="Times New Roman"/>
-          <w:i/>
-          <w:i/>
-          <w:sz w:val="28"/>
-          <w:szCs w:val="28"/>
+          <w:rFonts w:ascii="Times New Roman" w:hAnsi="Times New Roman"/>
         </w:rPr>
       </w:pPr>
       <w:r>
@@ -1310,16 +1294,20 @@
         <w:bidi w:val="0"/>
         <w:spacing w:lineRule="auto" w:line="276" w:before="0" w:after="200"/>
         <w:jc w:val="left"/>
-        <w:rPr/>
-      </w:pPr>
-      <w:r>
-        <w:rPr/>
+        <w:rPr>
+          <w:rFonts w:ascii="Times New Roman" w:hAnsi="Times New Roman"/>
+        </w:rPr>
+      </w:pPr>
+      <w:r>
+        <w:rPr>
+          <w:rFonts w:ascii="Times New Roman" w:hAnsi="Times New Roman"/>
+        </w:rPr>
       </w:r>
     </w:p>
     <w:sectPr>
       <w:type w:val="nextPage"/>
       <w:pgSz w:w="11906" w:h="16838"/>
-      <w:pgMar w:left="720" w:right="720" w:header="0" w:top="720" w:footer="0" w:bottom="720" w:gutter="0"/>
+      <w:pgMar w:left="1417" w:right="1134" w:header="0" w:top="1134" w:footer="0" w:bottom="1134" w:gutter="0"/>
       <w:pgNumType w:fmt="decimal"/>
       <w:formProt w:val="false"/>
       <w:textDirection w:val="lrTb"/>

</xml_diff>